<commit_message>
added asnwer to 5 and ideas for 6 and 7
</commit_message>
<xml_diff>
--- a/hw2-documentation.docx
+++ b/hw2-documentation.docx
@@ -1059,23 +1059,7 @@
           <w:rFonts w:ascii="David" w:hAnsi="David" w:cs="David" w:hint="cs"/>
           <w:rtl/>
         </w:rPr>
-        <w:t xml:space="preserve">לאלגוריתם </w:t>
-      </w:r>
-      <w:proofErr w:type="spellStart"/>
-      <w:r>
-        <w:rPr>
-          <w:rFonts w:ascii="David" w:hAnsi="David" w:cs="David" w:hint="cs"/>
-          <w:rtl/>
-        </w:rPr>
-        <w:t>מינימקס</w:t>
-      </w:r>
-      <w:proofErr w:type="spellEnd"/>
-      <w:r>
-        <w:rPr>
-          <w:rFonts w:ascii="David" w:hAnsi="David" w:cs="David" w:hint="cs"/>
-          <w:rtl/>
-        </w:rPr>
-        <w:t xml:space="preserve"> לא לעבור על צמתים ועלים שכבר ידוע לה שלא יניבו תוצאות טובות יותר מאשר הצמתים ועלים שהיא כבר עברה אליהם. זה נעשה על ידי כך שצמתים שומרים את אצלם את המשתנים אלפא ובטא. כל צומת אשר מחפש מקסימום משווא את </w:t>
+        <w:t xml:space="preserve">לאלגוריתם מינימקס לא לעבור על צמתים ועלים שכבר ידוע לה שלא יניבו תוצאות טובות יותר מאשר הצמתים ועלים שהיא כבר עברה אליהם. זה נעשה על ידי כך שצמתים שומרים את אצלם את המשתנים אלפא ובטא. כל צומת אשר מחפש מקסימום משווא את </w:t>
       </w:r>
       <w:r>
         <w:rPr>
@@ -1089,23 +1073,7 @@
           <w:rFonts w:ascii="David" w:hAnsi="David" w:cs="David" w:hint="cs"/>
           <w:rtl/>
         </w:rPr>
-        <w:t xml:space="preserve"> ילדיו לבטא. אם נמצא מקסימום שהוא גדול </w:t>
-      </w:r>
-      <w:proofErr w:type="spellStart"/>
-      <w:r>
-        <w:rPr>
-          <w:rFonts w:ascii="David" w:hAnsi="David" w:cs="David" w:hint="cs"/>
-          <w:rtl/>
-        </w:rPr>
-        <w:t>מהבטא</w:t>
-      </w:r>
-      <w:proofErr w:type="spellEnd"/>
-      <w:r>
-        <w:rPr>
-          <w:rFonts w:ascii="David" w:hAnsi="David" w:cs="David" w:hint="cs"/>
-          <w:rtl/>
-        </w:rPr>
-        <w:t xml:space="preserve"> אז אין תעם בלהמשיך לחפש מכיוון שהורה של הצומת אשר מחפש מינימום כבר מתא תוצאה קטנה יותר ולכן לא תבצע את הפעולה אשר תביא אותה לצומת הנוכחית. </w:t>
+        <w:t xml:space="preserve"> ילדיו לבטא. אם נמצא מקסימום שהוא גדול מהבטא אז אין תעם בלהמשיך לחפש מכיוון שהורה של הצומת אשר מחפש מינימום כבר מתא תוצאה קטנה יותר ולכן לא תבצע את הפעולה אשר תביא אותה לצומת הנוכחית. </w:t>
       </w:r>
       <w:r>
         <w:rPr>
@@ -1171,23 +1139,7 @@
           <w:rFonts w:ascii="David" w:hAnsi="David" w:cs="David" w:hint="cs"/>
           <w:rtl/>
         </w:rPr>
-        <w:t xml:space="preserve">העץ לאחר ביצוע אלגוריתם </w:t>
-      </w:r>
-      <w:proofErr w:type="spellStart"/>
-      <w:r>
-        <w:rPr>
-          <w:rFonts w:ascii="David" w:hAnsi="David" w:cs="David" w:hint="cs"/>
-          <w:rtl/>
-        </w:rPr>
-        <w:t>מינימקס</w:t>
-      </w:r>
-      <w:proofErr w:type="spellEnd"/>
-      <w:r>
-        <w:rPr>
-          <w:rFonts w:ascii="David" w:hAnsi="David" w:cs="David" w:hint="cs"/>
-          <w:rtl/>
-        </w:rPr>
-        <w:t xml:space="preserve"> עם גיזום אלפא-בטא</w:t>
+        <w:t>העץ לאחר ביצוע אלגוריתם מינימקס עם גיזום אלפא-בטא</w:t>
       </w:r>
     </w:p>
     <w:p>
@@ -1356,23 +1308,7 @@
           <w:rFonts w:ascii="David" w:hAnsi="David" w:cs="David" w:hint="cs"/>
           <w:rtl/>
         </w:rPr>
-        <w:t xml:space="preserve"> את הערך ההיוריסטי של צומת </w:t>
-      </w:r>
-      <w:proofErr w:type="spellStart"/>
-      <w:r>
-        <w:rPr>
-          <w:rFonts w:ascii="David" w:hAnsi="David" w:cs="David" w:hint="cs"/>
-          <w:rtl/>
-        </w:rPr>
-        <w:t>וב</w:t>
-      </w:r>
-      <w:proofErr w:type="spellEnd"/>
-      <w:r>
-        <w:rPr>
-          <w:rFonts w:ascii="David" w:hAnsi="David" w:cs="David" w:hint="cs"/>
-          <w:rtl/>
-        </w:rPr>
-        <w:t xml:space="preserve"> </w:t>
+        <w:t xml:space="preserve"> את הערך ההיוריסטי של צומת וב </w:t>
       </w:r>
       <m:oMath>
         <m:r>
@@ -1435,7 +1371,7 @@
     <w:p>
       <w:pPr>
         <w:rPr>
-          <w:rFonts w:ascii="David" w:hAnsi="David" w:cs="David" w:hint="cs"/>
+          <w:rFonts w:ascii="David" w:hAnsi="David" w:cs="David"/>
           <w:rtl/>
         </w:rPr>
       </w:pPr>
@@ -1446,7 +1382,7 @@
         </w:rPr>
         <w:lastRenderedPageBreak/>
         <w:drawing>
-          <wp:anchor distT="0" distB="0" distL="114300" distR="114300" simplePos="0" relativeHeight="251662336" behindDoc="0" locked="0" layoutInCell="1" allowOverlap="1" wp14:anchorId="7A92A7DD" wp14:editId="5F79BE70">
+          <wp:anchor distT="0" distB="0" distL="114300" distR="114300" simplePos="0" relativeHeight="251662336" behindDoc="0" locked="0" layoutInCell="1" allowOverlap="1" wp14:anchorId="7A92A7DD" wp14:editId="1A4C88B7">
             <wp:simplePos x="0" y="0"/>
             <wp:positionH relativeFrom="margin">
               <wp:align>center</wp:align>
@@ -1600,23 +1536,7 @@
           <w:rFonts w:ascii="David" w:hAnsi="David" w:cs="David" w:hint="cs"/>
           <w:rtl/>
         </w:rPr>
-        <w:t xml:space="preserve">. אבל שימוש </w:t>
-      </w:r>
-      <w:proofErr w:type="spellStart"/>
-      <w:r>
-        <w:rPr>
-          <w:rFonts w:ascii="David" w:hAnsi="David" w:cs="David" w:hint="cs"/>
-          <w:rtl/>
-        </w:rPr>
-        <w:t>במינימקס</w:t>
-      </w:r>
-      <w:proofErr w:type="spellEnd"/>
-      <w:r>
-        <w:rPr>
-          <w:rFonts w:ascii="David" w:hAnsi="David" w:cs="David" w:hint="cs"/>
-          <w:rtl/>
-        </w:rPr>
-        <w:t xml:space="preserve"> מלא </w:t>
+        <w:t xml:space="preserve">. אבל שימוש במינימקס מלא </w:t>
       </w:r>
       <w:r>
         <w:rPr>
@@ -1675,6 +1595,21 @@
           <w:rtl/>
         </w:rPr>
         <w:t>שאלה 5)</w:t>
+      </w:r>
+    </w:p>
+    <w:p>
+      <w:pPr>
+        <w:rPr>
+          <w:rFonts w:ascii="David" w:hAnsi="David" w:cs="David"/>
+          <w:rtl/>
+        </w:rPr>
+      </w:pPr>
+      <w:r>
+        <w:rPr>
+          <w:rFonts w:ascii="David" w:hAnsi="David" w:cs="David" w:hint="cs"/>
+          <w:rtl/>
+        </w:rPr>
+        <w:t>נניח משחק שהוא אני משחק סכום אפס, ונגדיר (למען הדוגמה) שהוא משחק שיתופי לגמרי, משמעת מטרת כל השחקנים (בדוגמאות שהיתן 2) להגיע למצב סופי בעל תועלת מקסימלית.</w:t>
       </w:r>
     </w:p>
     <w:p>
@@ -1682,13 +1617,903 @@
         <w:pStyle w:val="ListParagraph"/>
         <w:numPr>
           <w:ilvl w:val="0"/>
-          <w:numId w:val="6"/>
+          <w:numId w:val="7"/>
         </w:numPr>
         <w:rPr>
-          <w:rFonts w:ascii="David" w:hAnsi="David" w:cs="David" w:hint="cs"/>
-          <w:rtl/>
-        </w:rPr>
-      </w:pPr>
+          <w:rFonts w:ascii="David" w:hAnsi="David" w:cs="David"/>
+        </w:rPr>
+      </w:pPr>
+      <w:r>
+        <w:rPr>
+          <w:rFonts w:ascii="David" w:hAnsi="David" w:cs="David" w:hint="cs"/>
+          <w:rtl/>
+        </w:rPr>
+        <w:t>נראה דוגמה בה לפי אלגוריתם מינימקס מתקבל הפתרון האופטימלי</w:t>
+      </w:r>
+      <w:r>
+        <w:rPr>
+          <w:rFonts w:ascii="David" w:hAnsi="David" w:cs="David" w:hint="cs"/>
+          <w:rtl/>
+        </w:rPr>
+        <w:t>. בדוגמה למעתה מופיע משחק בה התועלת הטובה ביותר הינה 4 והיא מתקבלת לפי האלוגריטם</w:t>
+      </w:r>
+      <w:r>
+        <w:rPr>
+          <w:rFonts w:ascii="David" w:hAnsi="David" w:cs="David" w:hint="cs"/>
+          <w:rtl/>
+        </w:rPr>
+        <w:t>:</w:t>
+      </w:r>
+    </w:p>
+    <w:p>
+      <w:pPr>
+        <w:pStyle w:val="ListParagraph"/>
+        <w:rPr>
+          <w:rFonts w:ascii="David" w:hAnsi="David" w:cs="David"/>
+          <w:rtl/>
+        </w:rPr>
+      </w:pPr>
+      <w:r>
+        <w:rPr>
+          <w:rFonts w:ascii="David" w:hAnsi="David" w:cs="David"/>
+          <w:noProof/>
+        </w:rPr>
+        <w:drawing>
+          <wp:anchor distT="0" distB="0" distL="114300" distR="114300" simplePos="0" relativeHeight="251663360" behindDoc="0" locked="0" layoutInCell="1" allowOverlap="1" wp14:anchorId="0CBD33BC" wp14:editId="4D4CB1FE">
+            <wp:simplePos x="0" y="0"/>
+            <wp:positionH relativeFrom="column">
+              <wp:posOffset>750918</wp:posOffset>
+            </wp:positionH>
+            <wp:positionV relativeFrom="paragraph">
+              <wp:posOffset>122145</wp:posOffset>
+            </wp:positionV>
+            <wp:extent cx="4357059" cy="2052470"/>
+            <wp:effectExtent l="0" t="0" r="0" b="5080"/>
+            <wp:wrapNone/>
+            <wp:docPr id="5" name="Picture 5"/>
+            <wp:cNvGraphicFramePr>
+              <a:graphicFrameLocks xmlns:a="http://schemas.openxmlformats.org/drawingml/2006/main" noChangeAspect="1"/>
+            </wp:cNvGraphicFramePr>
+            <a:graphic xmlns:a="http://schemas.openxmlformats.org/drawingml/2006/main">
+              <a:graphicData uri="http://schemas.openxmlformats.org/drawingml/2006/picture">
+                <pic:pic xmlns:pic="http://schemas.openxmlformats.org/drawingml/2006/picture">
+                  <pic:nvPicPr>
+                    <pic:cNvPr id="0" name="Picture 2"/>
+                    <pic:cNvPicPr>
+                      <a:picLocks noChangeAspect="1" noChangeArrowheads="1"/>
+                    </pic:cNvPicPr>
+                  </pic:nvPicPr>
+                  <pic:blipFill>
+                    <a:blip r:embed="rId12" cstate="print">
+                      <a:extLst>
+                        <a:ext uri="{28A0092B-C50C-407E-A947-70E740481C1C}">
+                          <a14:useLocalDpi xmlns:a14="http://schemas.microsoft.com/office/drawing/2010/main" val="0"/>
+                        </a:ext>
+                      </a:extLst>
+                    </a:blip>
+                    <a:srcRect/>
+                    <a:stretch>
+                      <a:fillRect/>
+                    </a:stretch>
+                  </pic:blipFill>
+                  <pic:spPr bwMode="auto">
+                    <a:xfrm>
+                      <a:off x="0" y="0"/>
+                      <a:ext cx="4357059" cy="2052470"/>
+                    </a:xfrm>
+                    <a:prstGeom prst="rect">
+                      <a:avLst/>
+                    </a:prstGeom>
+                    <a:noFill/>
+                  </pic:spPr>
+                </pic:pic>
+              </a:graphicData>
+            </a:graphic>
+            <wp14:sizeRelH relativeFrom="margin">
+              <wp14:pctWidth>0</wp14:pctWidth>
+            </wp14:sizeRelH>
+            <wp14:sizeRelV relativeFrom="margin">
+              <wp14:pctHeight>0</wp14:pctHeight>
+            </wp14:sizeRelV>
+          </wp:anchor>
+        </w:drawing>
+      </w:r>
+    </w:p>
+    <w:p>
+      <w:pPr>
+        <w:pStyle w:val="ListParagraph"/>
+        <w:rPr>
+          <w:rFonts w:ascii="David" w:hAnsi="David" w:cs="David"/>
+          <w:rtl/>
+        </w:rPr>
+      </w:pPr>
+    </w:p>
+    <w:p>
+      <w:pPr>
+        <w:pStyle w:val="ListParagraph"/>
+        <w:rPr>
+          <w:rFonts w:ascii="David" w:hAnsi="David" w:cs="David"/>
+          <w:rtl/>
+        </w:rPr>
+      </w:pPr>
+    </w:p>
+    <w:p>
+      <w:pPr>
+        <w:pStyle w:val="ListParagraph"/>
+        <w:rPr>
+          <w:rFonts w:ascii="David" w:hAnsi="David" w:cs="David"/>
+          <w:rtl/>
+        </w:rPr>
+      </w:pPr>
+    </w:p>
+    <w:p>
+      <w:pPr>
+        <w:pStyle w:val="ListParagraph"/>
+        <w:rPr>
+          <w:rFonts w:ascii="David" w:hAnsi="David" w:cs="David"/>
+          <w:rtl/>
+        </w:rPr>
+      </w:pPr>
+    </w:p>
+    <w:p>
+      <w:pPr>
+        <w:pStyle w:val="ListParagraph"/>
+        <w:rPr>
+          <w:rFonts w:ascii="David" w:hAnsi="David" w:cs="David"/>
+          <w:rtl/>
+        </w:rPr>
+      </w:pPr>
+    </w:p>
+    <w:p>
+      <w:pPr>
+        <w:pStyle w:val="ListParagraph"/>
+        <w:rPr>
+          <w:rFonts w:ascii="David" w:hAnsi="David" w:cs="David"/>
+          <w:rtl/>
+        </w:rPr>
+      </w:pPr>
+    </w:p>
+    <w:p>
+      <w:pPr>
+        <w:pStyle w:val="ListParagraph"/>
+        <w:rPr>
+          <w:rFonts w:ascii="David" w:hAnsi="David" w:cs="David"/>
+          <w:rtl/>
+        </w:rPr>
+      </w:pPr>
+    </w:p>
+    <w:p>
+      <w:pPr>
+        <w:pStyle w:val="ListParagraph"/>
+        <w:rPr>
+          <w:rFonts w:ascii="David" w:hAnsi="David" w:cs="David"/>
+          <w:rtl/>
+        </w:rPr>
+      </w:pPr>
+    </w:p>
+    <w:p>
+      <w:pPr>
+        <w:pStyle w:val="ListParagraph"/>
+        <w:rPr>
+          <w:rFonts w:ascii="David" w:hAnsi="David" w:cs="David"/>
+          <w:rtl/>
+        </w:rPr>
+      </w:pPr>
+    </w:p>
+    <w:p>
+      <w:pPr>
+        <w:pStyle w:val="ListParagraph"/>
+        <w:rPr>
+          <w:rFonts w:ascii="David" w:hAnsi="David" w:cs="David"/>
+          <w:rtl/>
+        </w:rPr>
+      </w:pPr>
+    </w:p>
+    <w:p>
+      <w:pPr>
+        <w:pStyle w:val="ListParagraph"/>
+        <w:rPr>
+          <w:rFonts w:ascii="David" w:hAnsi="David" w:cs="David"/>
+          <w:rtl/>
+        </w:rPr>
+      </w:pPr>
+    </w:p>
+    <w:p>
+      <w:pPr>
+        <w:pStyle w:val="ListParagraph"/>
+        <w:rPr>
+          <w:rFonts w:ascii="David" w:hAnsi="David" w:cs="David"/>
+          <w:rtl/>
+        </w:rPr>
+      </w:pPr>
+    </w:p>
+    <w:p>
+      <w:pPr>
+        <w:rPr>
+          <w:rFonts w:ascii="David" w:hAnsi="David" w:cs="David"/>
+        </w:rPr>
+      </w:pPr>
+    </w:p>
+    <w:p>
+      <w:pPr>
+        <w:pStyle w:val="ListParagraph"/>
+        <w:rPr>
+          <w:rFonts w:ascii="David" w:hAnsi="David" w:cs="David"/>
+        </w:rPr>
+      </w:pPr>
+    </w:p>
+    <w:p>
+      <w:pPr>
+        <w:pStyle w:val="ListParagraph"/>
+        <w:numPr>
+          <w:ilvl w:val="0"/>
+          <w:numId w:val="7"/>
+        </w:numPr>
+        <w:rPr>
+          <w:rFonts w:ascii="David" w:hAnsi="David" w:cs="David"/>
+        </w:rPr>
+      </w:pPr>
+      <w:r>
+        <w:rPr>
+          <w:rFonts w:ascii="David" w:hAnsi="David" w:cs="David" w:hint="cs"/>
+          <w:rtl/>
+        </w:rPr>
+        <w:t>נראה דוגמה בה לפי אלגוריתם מינימקס איננו מקבלים את הפתרון האופטימלי</w:t>
+      </w:r>
+      <w:r>
+        <w:rPr>
+          <w:rFonts w:ascii="David" w:hAnsi="David" w:cs="David" w:hint="cs"/>
+          <w:rtl/>
+        </w:rPr>
+        <w:t>. בדוגמה למעתה מופיע משחק בה התועלת הטובה ביותר הינה 4 אבל היא אינה מתקבלת</w:t>
+      </w:r>
+      <w:r>
+        <w:rPr>
+          <w:rFonts w:ascii="David" w:hAnsi="David" w:cs="David" w:hint="cs"/>
+          <w:rtl/>
+        </w:rPr>
+        <w:t>:</w:t>
+      </w:r>
+    </w:p>
+    <w:p>
+      <w:pPr>
+        <w:pStyle w:val="ListParagraph"/>
+        <w:rPr>
+          <w:rFonts w:ascii="David" w:hAnsi="David" w:cs="David"/>
+        </w:rPr>
+      </w:pPr>
+      <w:r>
+        <w:rPr>
+          <w:rFonts w:ascii="David" w:hAnsi="David" w:cs="David"/>
+          <w:noProof/>
+        </w:rPr>
+        <w:drawing>
+          <wp:anchor distT="0" distB="0" distL="114300" distR="114300" simplePos="0" relativeHeight="251664384" behindDoc="0" locked="0" layoutInCell="1" allowOverlap="1" wp14:anchorId="44B212D7" wp14:editId="797EA1C5">
+            <wp:simplePos x="0" y="0"/>
+            <wp:positionH relativeFrom="margin">
+              <wp:posOffset>287450</wp:posOffset>
+            </wp:positionH>
+            <wp:positionV relativeFrom="paragraph">
+              <wp:posOffset>136074</wp:posOffset>
+            </wp:positionV>
+            <wp:extent cx="4331608" cy="2040480"/>
+            <wp:effectExtent l="0" t="0" r="0" b="0"/>
+            <wp:wrapNone/>
+            <wp:docPr id="6" name="Picture 6"/>
+            <wp:cNvGraphicFramePr>
+              <a:graphicFrameLocks xmlns:a="http://schemas.openxmlformats.org/drawingml/2006/main" noChangeAspect="1"/>
+            </wp:cNvGraphicFramePr>
+            <a:graphic xmlns:a="http://schemas.openxmlformats.org/drawingml/2006/main">
+              <a:graphicData uri="http://schemas.openxmlformats.org/drawingml/2006/picture">
+                <pic:pic xmlns:pic="http://schemas.openxmlformats.org/drawingml/2006/picture">
+                  <pic:nvPicPr>
+                    <pic:cNvPr id="0" name="Picture 3"/>
+                    <pic:cNvPicPr>
+                      <a:picLocks noChangeAspect="1" noChangeArrowheads="1"/>
+                    </pic:cNvPicPr>
+                  </pic:nvPicPr>
+                  <pic:blipFill>
+                    <a:blip r:embed="rId13" cstate="print">
+                      <a:extLst>
+                        <a:ext uri="{28A0092B-C50C-407E-A947-70E740481C1C}">
+                          <a14:useLocalDpi xmlns:a14="http://schemas.microsoft.com/office/drawing/2010/main" val="0"/>
+                        </a:ext>
+                      </a:extLst>
+                    </a:blip>
+                    <a:srcRect/>
+                    <a:stretch>
+                      <a:fillRect/>
+                    </a:stretch>
+                  </pic:blipFill>
+                  <pic:spPr bwMode="auto">
+                    <a:xfrm>
+                      <a:off x="0" y="0"/>
+                      <a:ext cx="4331608" cy="2040480"/>
+                    </a:xfrm>
+                    <a:prstGeom prst="rect">
+                      <a:avLst/>
+                    </a:prstGeom>
+                    <a:noFill/>
+                  </pic:spPr>
+                </pic:pic>
+              </a:graphicData>
+            </a:graphic>
+            <wp14:sizeRelH relativeFrom="margin">
+              <wp14:pctWidth>0</wp14:pctWidth>
+            </wp14:sizeRelH>
+            <wp14:sizeRelV relativeFrom="margin">
+              <wp14:pctHeight>0</wp14:pctHeight>
+            </wp14:sizeRelV>
+          </wp:anchor>
+        </w:drawing>
+      </w:r>
+    </w:p>
+    <w:p>
+      <w:pPr>
+        <w:pStyle w:val="ListParagraph"/>
+        <w:rPr>
+          <w:rFonts w:ascii="David" w:hAnsi="David" w:cs="David"/>
+        </w:rPr>
+      </w:pPr>
+    </w:p>
+    <w:p>
+      <w:pPr>
+        <w:pStyle w:val="ListParagraph"/>
+        <w:rPr>
+          <w:rFonts w:ascii="David" w:hAnsi="David" w:cs="David"/>
+        </w:rPr>
+      </w:pPr>
+    </w:p>
+    <w:p>
+      <w:pPr>
+        <w:pStyle w:val="ListParagraph"/>
+        <w:rPr>
+          <w:rFonts w:ascii="David" w:hAnsi="David" w:cs="David"/>
+        </w:rPr>
+      </w:pPr>
+    </w:p>
+    <w:p>
+      <w:pPr>
+        <w:pStyle w:val="ListParagraph"/>
+        <w:rPr>
+          <w:rFonts w:ascii="David" w:hAnsi="David" w:cs="David"/>
+          <w:rtl/>
+        </w:rPr>
+      </w:pPr>
+    </w:p>
+    <w:p>
+      <w:pPr>
+        <w:pStyle w:val="ListParagraph"/>
+        <w:rPr>
+          <w:rFonts w:ascii="David" w:hAnsi="David" w:cs="David"/>
+          <w:rtl/>
+        </w:rPr>
+      </w:pPr>
+    </w:p>
+    <w:p>
+      <w:pPr>
+        <w:pStyle w:val="ListParagraph"/>
+        <w:rPr>
+          <w:rFonts w:ascii="David" w:hAnsi="David" w:cs="David"/>
+          <w:rtl/>
+        </w:rPr>
+      </w:pPr>
+    </w:p>
+    <w:p>
+      <w:pPr>
+        <w:pStyle w:val="ListParagraph"/>
+        <w:rPr>
+          <w:rFonts w:ascii="David" w:hAnsi="David" w:cs="David"/>
+          <w:rtl/>
+        </w:rPr>
+      </w:pPr>
+    </w:p>
+    <w:p>
+      <w:pPr>
+        <w:pStyle w:val="ListParagraph"/>
+        <w:rPr>
+          <w:rFonts w:ascii="David" w:hAnsi="David" w:cs="David"/>
+          <w:rtl/>
+        </w:rPr>
+      </w:pPr>
+    </w:p>
+    <w:p>
+      <w:pPr>
+        <w:pStyle w:val="ListParagraph"/>
+        <w:rPr>
+          <w:rFonts w:ascii="David" w:hAnsi="David" w:cs="David"/>
+          <w:rtl/>
+        </w:rPr>
+      </w:pPr>
+    </w:p>
+    <w:p>
+      <w:pPr>
+        <w:pStyle w:val="ListParagraph"/>
+        <w:rPr>
+          <w:rFonts w:ascii="David" w:hAnsi="David" w:cs="David"/>
+          <w:rtl/>
+        </w:rPr>
+      </w:pPr>
+    </w:p>
+    <w:p>
+      <w:pPr>
+        <w:pStyle w:val="ListParagraph"/>
+        <w:rPr>
+          <w:rFonts w:ascii="David" w:hAnsi="David" w:cs="David"/>
+          <w:rtl/>
+        </w:rPr>
+      </w:pPr>
+    </w:p>
+    <w:p>
+      <w:pPr>
+        <w:pStyle w:val="ListParagraph"/>
+        <w:rPr>
+          <w:rFonts w:ascii="David" w:hAnsi="David" w:cs="David"/>
+          <w:rtl/>
+        </w:rPr>
+      </w:pPr>
+    </w:p>
+    <w:p>
+      <w:pPr>
+        <w:pStyle w:val="ListParagraph"/>
+        <w:rPr>
+          <w:rFonts w:ascii="David" w:hAnsi="David" w:cs="David"/>
+          <w:rtl/>
+        </w:rPr>
+      </w:pPr>
+    </w:p>
+    <w:p>
+      <w:pPr>
+        <w:pStyle w:val="ListParagraph"/>
+        <w:rPr>
+          <w:rFonts w:ascii="David" w:hAnsi="David" w:cs="David"/>
+          <w:rtl/>
+        </w:rPr>
+      </w:pPr>
+    </w:p>
+    <w:p>
+      <w:pPr>
+        <w:pStyle w:val="ListParagraph"/>
+        <w:rPr>
+          <w:rFonts w:ascii="David" w:hAnsi="David" w:cs="David"/>
+          <w:rtl/>
+        </w:rPr>
+      </w:pPr>
+    </w:p>
+    <w:p>
+      <w:pPr>
+        <w:pStyle w:val="ListParagraph"/>
+        <w:rPr>
+          <w:rFonts w:ascii="David" w:hAnsi="David" w:cs="David"/>
+          <w:rtl/>
+        </w:rPr>
+      </w:pPr>
+      <w:r>
+        <w:rPr>
+          <w:rFonts w:ascii="David" w:hAnsi="David" w:cs="David" w:hint="cs"/>
+          <w:rtl/>
+        </w:rPr>
+        <w:lastRenderedPageBreak/>
+        <w:t>מסומן בגרף את התנועה אשר השחקן הראשון יבצע במשחק</w:t>
+      </w:r>
+      <w:r>
+        <w:rPr>
+          <w:rFonts w:ascii="David" w:hAnsi="David" w:cs="David"/>
+        </w:rPr>
+        <w:t xml:space="preserve"> </w:t>
+      </w:r>
+      <w:r>
+        <w:rPr>
+          <w:rFonts w:ascii="David" w:hAnsi="David" w:cs="David" w:hint="cs"/>
+          <w:rtl/>
+        </w:rPr>
+        <w:t xml:space="preserve"> לפי תועלת העלים ואלגוריתם מינימקס. הפעולה של השחקן השני לא נרשמה מכיוון שהוא ינסה למקסם את התועלת למשחק לפי רעותו (לאו דווקא לפי החישוב מינימקס של השחקן הראשון) אך זה אינו משנה מכיוון שהתועלת המקסימלית אינה יסיגה לאחר הצעד של השחקן הראשון.</w:t>
+      </w:r>
+    </w:p>
+    <w:p>
+      <w:pPr>
+        <w:rPr>
+          <w:rFonts w:ascii="David" w:hAnsi="David" w:cs="David"/>
+          <w:u w:val="single"/>
+          <w:rtl/>
+        </w:rPr>
+      </w:pPr>
+      <w:r>
+        <w:rPr>
+          <w:rFonts w:ascii="David" w:hAnsi="David" w:cs="David" w:hint="cs"/>
+          <w:u w:val="single"/>
+          <w:rtl/>
+        </w:rPr>
+        <w:t>שאלה 6</w:t>
+      </w:r>
+    </w:p>
+    <w:p>
+      <w:pPr>
+        <w:pStyle w:val="ListParagraph"/>
+        <w:numPr>
+          <w:ilvl w:val="0"/>
+          <w:numId w:val="9"/>
+        </w:numPr>
+        <w:rPr>
+          <w:rFonts w:ascii="David" w:hAnsi="David" w:cs="David"/>
+        </w:rPr>
+      </w:pPr>
+      <w:r>
+        <w:rPr>
+          <w:rFonts w:ascii="David" w:hAnsi="David" w:cs="David" w:hint="cs"/>
+          <w:rtl/>
+        </w:rPr>
+        <w:t>מה שקורה זה שבגלל שהיוריסטיקה מסוימת מחזירה ערך בטא כל שהו אנו לא מתסכלים על כל הילדים של תור של היריב שהוא גוזם תור סופי. (זוהי תשובה מחזיקה מקום עד תתוסף דוגמה)</w:t>
+      </w:r>
+    </w:p>
+    <w:p>
+      <w:pPr>
+        <w:pStyle w:val="ListParagraph"/>
+        <w:numPr>
+          <w:ilvl w:val="0"/>
+          <w:numId w:val="9"/>
+        </w:numPr>
+        <w:rPr>
+          <w:rFonts w:ascii="David" w:hAnsi="David" w:cs="David"/>
+          <w:rtl/>
+        </w:rPr>
+      </w:pPr>
+      <w:r>
+        <w:rPr>
+          <w:rFonts w:ascii="David" w:hAnsi="David" w:cs="David" w:hint="cs"/>
+          <w:rtl/>
+        </w:rPr>
+        <w:t>יש להשלים</w:t>
+      </w:r>
+    </w:p>
+    <w:p>
+      <w:pPr>
+        <w:rPr>
+          <w:rFonts w:ascii="David" w:hAnsi="David" w:cs="David"/>
+          <w:u w:val="single"/>
+          <w:rtl/>
+        </w:rPr>
+      </w:pPr>
+      <w:r>
+        <w:rPr>
+          <w:rFonts w:ascii="David" w:hAnsi="David" w:cs="David" w:hint="cs"/>
+          <w:u w:val="single"/>
+          <w:rtl/>
+        </w:rPr>
+        <w:t xml:space="preserve">שאלה </w:t>
+      </w:r>
+      <w:r>
+        <w:rPr>
+          <w:rFonts w:ascii="David" w:hAnsi="David" w:cs="David" w:hint="cs"/>
+          <w:u w:val="single"/>
+          <w:rtl/>
+        </w:rPr>
+        <w:t>7</w:t>
+      </w:r>
+    </w:p>
+    <w:p>
+      <w:pPr>
+        <w:pStyle w:val="ListParagraph"/>
+        <w:numPr>
+          <w:ilvl w:val="0"/>
+          <w:numId w:val="8"/>
+        </w:numPr>
+        <w:rPr>
+          <w:rFonts w:ascii="David" w:hAnsi="David" w:cs="David"/>
+        </w:rPr>
+      </w:pPr>
+      <w:r>
+        <w:rPr>
+          <w:rFonts w:ascii="David" w:hAnsi="David" w:cs="David" w:hint="cs"/>
+          <w:rtl/>
+        </w:rPr>
+        <w:t xml:space="preserve">לפי אלגוריתם </w:t>
+      </w:r>
+      <w:r>
+        <w:rPr>
+          <w:rFonts w:ascii="David" w:hAnsi="David" w:cs="David"/>
+        </w:rPr>
+        <w:t>Expectimax</w:t>
+      </w:r>
+      <w:r>
+        <w:rPr>
+          <w:rFonts w:ascii="David" w:hAnsi="David" w:cs="David" w:hint="cs"/>
+          <w:rtl/>
+        </w:rPr>
+        <w:t xml:space="preserve"> נקבל ש </w:t>
+      </w:r>
+      <m:oMath>
+        <m:r>
+          <w:rPr>
+            <w:rFonts w:ascii="Cambria Math" w:hAnsi="Cambria Math" w:cs="David"/>
+          </w:rPr>
+          <m:t>B=2.2, C=5, D=6.7</m:t>
+        </m:r>
+      </m:oMath>
+      <w:r>
+        <w:rPr>
+          <w:rFonts w:ascii="David" w:hAnsi="David" w:cs="David" w:hint="cs"/>
+          <w:rtl/>
+        </w:rPr>
+        <w:t xml:space="preserve"> (ראו אילוסטרציה למתה)</w:t>
+      </w:r>
+    </w:p>
+    <w:p>
+      <w:pPr>
+        <w:pStyle w:val="ListParagraph"/>
+        <w:numPr>
+          <w:ilvl w:val="0"/>
+          <w:numId w:val="8"/>
+        </w:numPr>
+        <w:rPr>
+          <w:rFonts w:ascii="David" w:hAnsi="David" w:cs="David"/>
+        </w:rPr>
+      </w:pPr>
+      <w:r>
+        <w:rPr>
+          <w:rFonts w:ascii="David" w:hAnsi="David" w:cs="David" w:hint="cs"/>
+          <w:rtl/>
+        </w:rPr>
+        <w:t xml:space="preserve">הפעולה </w:t>
+      </w:r>
+      <w:r>
+        <w:rPr>
+          <w:rFonts w:ascii="David" w:hAnsi="David" w:cs="David" w:hint="cs"/>
+        </w:rPr>
+        <w:t>MAX</w:t>
+      </w:r>
+      <w:r>
+        <w:rPr>
+          <w:rFonts w:ascii="David" w:hAnsi="David" w:cs="David" w:hint="cs"/>
+          <w:rtl/>
+        </w:rPr>
+        <w:t xml:space="preserve"> תבחר את הקשת </w:t>
+      </w:r>
+      <w:r>
+        <w:rPr>
+          <w:rFonts w:ascii="David" w:hAnsi="David" w:cs="David"/>
+        </w:rPr>
+        <w:t>a3</w:t>
+      </w:r>
+      <w:r>
+        <w:rPr>
+          <w:rFonts w:ascii="David" w:hAnsi="David" w:cs="David" w:hint="cs"/>
+          <w:rtl/>
+        </w:rPr>
+        <w:t xml:space="preserve"> מכיוון שהיא מובילה לצומת בעל ערך </w:t>
+      </w:r>
+      <w:r>
+        <w:rPr>
+          <w:rFonts w:ascii="David" w:hAnsi="David" w:cs="David" w:hint="cs"/>
+        </w:rPr>
+        <w:t>E</w:t>
+      </w:r>
+      <w:r>
+        <w:rPr>
+          <w:rFonts w:ascii="David" w:hAnsi="David" w:cs="David"/>
+        </w:rPr>
+        <w:t>xpectimax</w:t>
+      </w:r>
+      <w:r>
+        <w:rPr>
+          <w:rFonts w:ascii="David" w:hAnsi="David" w:cs="David" w:hint="cs"/>
+          <w:rtl/>
+        </w:rPr>
+        <w:t xml:space="preserve"> הגבוה ביותר (ראו אילוסטרציה למתה)</w:t>
+      </w:r>
+    </w:p>
+    <w:p>
+      <w:pPr>
+        <w:pStyle w:val="ListParagraph"/>
+        <w:rPr>
+          <w:rFonts w:ascii="David" w:hAnsi="David" w:cs="David"/>
+          <w:rtl/>
+        </w:rPr>
+      </w:pPr>
+      <w:r>
+        <w:rPr>
+          <w:rFonts w:ascii="David" w:hAnsi="David" w:cs="David"/>
+          <w:noProof/>
+        </w:rPr>
+        <w:drawing>
+          <wp:anchor distT="0" distB="0" distL="114300" distR="114300" simplePos="0" relativeHeight="251665408" behindDoc="0" locked="0" layoutInCell="1" allowOverlap="1" wp14:anchorId="45AB9049" wp14:editId="2917845C">
+            <wp:simplePos x="0" y="0"/>
+            <wp:positionH relativeFrom="column">
+              <wp:posOffset>142240</wp:posOffset>
+            </wp:positionH>
+            <wp:positionV relativeFrom="paragraph">
+              <wp:posOffset>6350</wp:posOffset>
+            </wp:positionV>
+            <wp:extent cx="4667864" cy="1939018"/>
+            <wp:effectExtent l="0" t="0" r="0" b="4445"/>
+            <wp:wrapNone/>
+            <wp:docPr id="43" name="Picture 43"/>
+            <wp:cNvGraphicFramePr>
+              <a:graphicFrameLocks xmlns:a="http://schemas.openxmlformats.org/drawingml/2006/main" noChangeAspect="1"/>
+            </wp:cNvGraphicFramePr>
+            <a:graphic xmlns:a="http://schemas.openxmlformats.org/drawingml/2006/main">
+              <a:graphicData uri="http://schemas.openxmlformats.org/drawingml/2006/picture">
+                <pic:pic xmlns:pic="http://schemas.openxmlformats.org/drawingml/2006/picture">
+                  <pic:nvPicPr>
+                    <pic:cNvPr id="0" name="Picture 5"/>
+                    <pic:cNvPicPr>
+                      <a:picLocks noChangeAspect="1" noChangeArrowheads="1"/>
+                    </pic:cNvPicPr>
+                  </pic:nvPicPr>
+                  <pic:blipFill>
+                    <a:blip r:embed="rId14" cstate="print">
+                      <a:extLst>
+                        <a:ext uri="{28A0092B-C50C-407E-A947-70E740481C1C}">
+                          <a14:useLocalDpi xmlns:a14="http://schemas.microsoft.com/office/drawing/2010/main" val="0"/>
+                        </a:ext>
+                      </a:extLst>
+                    </a:blip>
+                    <a:srcRect/>
+                    <a:stretch>
+                      <a:fillRect/>
+                    </a:stretch>
+                  </pic:blipFill>
+                  <pic:spPr bwMode="auto">
+                    <a:xfrm>
+                      <a:off x="0" y="0"/>
+                      <a:ext cx="4667864" cy="1939018"/>
+                    </a:xfrm>
+                    <a:prstGeom prst="rect">
+                      <a:avLst/>
+                    </a:prstGeom>
+                    <a:noFill/>
+                  </pic:spPr>
+                </pic:pic>
+              </a:graphicData>
+            </a:graphic>
+          </wp:anchor>
+        </w:drawing>
+      </w:r>
+    </w:p>
+    <w:p>
+      <w:pPr>
+        <w:pStyle w:val="ListParagraph"/>
+        <w:rPr>
+          <w:rFonts w:ascii="David" w:hAnsi="David" w:cs="David"/>
+          <w:rtl/>
+        </w:rPr>
+      </w:pPr>
+    </w:p>
+    <w:p>
+      <w:pPr>
+        <w:pStyle w:val="ListParagraph"/>
+        <w:rPr>
+          <w:rFonts w:ascii="David" w:hAnsi="David" w:cs="David"/>
+          <w:rtl/>
+        </w:rPr>
+      </w:pPr>
+    </w:p>
+    <w:p>
+      <w:pPr>
+        <w:pStyle w:val="ListParagraph"/>
+        <w:rPr>
+          <w:rFonts w:ascii="David" w:hAnsi="David" w:cs="David"/>
+          <w:rtl/>
+        </w:rPr>
+      </w:pPr>
+    </w:p>
+    <w:p>
+      <w:pPr>
+        <w:pStyle w:val="ListParagraph"/>
+        <w:rPr>
+          <w:rFonts w:ascii="David" w:hAnsi="David" w:cs="David"/>
+          <w:rtl/>
+        </w:rPr>
+      </w:pPr>
+    </w:p>
+    <w:p>
+      <w:pPr>
+        <w:pStyle w:val="ListParagraph"/>
+        <w:rPr>
+          <w:rFonts w:ascii="David" w:hAnsi="David" w:cs="David"/>
+          <w:rtl/>
+        </w:rPr>
+      </w:pPr>
+    </w:p>
+    <w:p>
+      <w:pPr>
+        <w:pStyle w:val="ListParagraph"/>
+        <w:rPr>
+          <w:rFonts w:ascii="David" w:hAnsi="David" w:cs="David"/>
+          <w:rtl/>
+        </w:rPr>
+      </w:pPr>
+    </w:p>
+    <w:p>
+      <w:pPr>
+        <w:pStyle w:val="ListParagraph"/>
+        <w:rPr>
+          <w:rFonts w:ascii="David" w:hAnsi="David" w:cs="David"/>
+          <w:rtl/>
+        </w:rPr>
+      </w:pPr>
+    </w:p>
+    <w:p>
+      <w:pPr>
+        <w:pStyle w:val="ListParagraph"/>
+        <w:rPr>
+          <w:rFonts w:ascii="David" w:hAnsi="David" w:cs="David"/>
+          <w:rtl/>
+        </w:rPr>
+      </w:pPr>
+    </w:p>
+    <w:p>
+      <w:pPr>
+        <w:pStyle w:val="ListParagraph"/>
+        <w:rPr>
+          <w:rFonts w:ascii="David" w:hAnsi="David" w:cs="David"/>
+          <w:rtl/>
+        </w:rPr>
+      </w:pPr>
+    </w:p>
+    <w:p>
+      <w:pPr>
+        <w:pStyle w:val="ListParagraph"/>
+        <w:rPr>
+          <w:rFonts w:ascii="David" w:hAnsi="David" w:cs="David"/>
+          <w:rtl/>
+        </w:rPr>
+      </w:pPr>
+    </w:p>
+    <w:p>
+      <w:pPr>
+        <w:pStyle w:val="ListParagraph"/>
+        <w:rPr>
+          <w:rFonts w:ascii="David" w:hAnsi="David" w:cs="David"/>
+          <w:rtl/>
+        </w:rPr>
+      </w:pPr>
+    </w:p>
+    <w:p>
+      <w:pPr>
+        <w:pStyle w:val="ListParagraph"/>
+        <w:rPr>
+          <w:rFonts w:ascii="David" w:hAnsi="David" w:cs="David"/>
+          <w:rtl/>
+        </w:rPr>
+      </w:pPr>
+    </w:p>
+    <w:p>
+      <w:pPr>
+        <w:pStyle w:val="ListParagraph"/>
+        <w:rPr>
+          <w:rFonts w:ascii="David" w:hAnsi="David" w:cs="David"/>
+          <w:rtl/>
+        </w:rPr>
+      </w:pPr>
+    </w:p>
+    <w:p>
+      <w:pPr>
+        <w:pStyle w:val="ListParagraph"/>
+        <w:rPr>
+          <w:rFonts w:ascii="David" w:hAnsi="David" w:cs="David"/>
+        </w:rPr>
+      </w:pPr>
+    </w:p>
+    <w:p>
+      <w:pPr>
+        <w:pStyle w:val="ListParagraph"/>
+        <w:numPr>
+          <w:ilvl w:val="0"/>
+          <w:numId w:val="8"/>
+        </w:numPr>
+        <w:rPr>
+          <w:rFonts w:ascii="David" w:hAnsi="David" w:cs="David"/>
+          <w:rtl/>
+        </w:rPr>
+      </w:pPr>
+      <w:r>
+        <w:rPr>
+          <w:rFonts w:ascii="David" w:hAnsi="David" w:cs="David" w:hint="cs"/>
+          <w:rtl/>
+        </w:rPr>
+        <w:t xml:space="preserve">התשובה היא לא, צריך להראות דוגמה בה אנו גוזמים ענף שאין לנו דרך לדעת שאנחנו נלך אליו בגלל ההסצברות </w:t>
+      </w:r>
     </w:p>
     <w:sectPr>
       <w:pgSz w:w="11906" w:h="16838"/>
@@ -1907,6 +2732,95 @@
     </w:lvl>
   </w:abstractNum>
   <w:abstractNum w:abstractNumId="2" w15:restartNumberingAfterBreak="0">
+    <w:nsid w:val="23BE6434"/>
+    <w:multiLevelType w:val="hybridMultilevel"/>
+    <w:tmpl w:val="39C226F8"/>
+    <w:lvl w:ilvl="0" w:tplc="F6BAD956">
+      <w:start w:val="1"/>
+      <w:numFmt w:val="hebrew1"/>
+      <w:lvlText w:val="%1."/>
+      <w:lvlJc w:val="left"/>
+      <w:pPr>
+        <w:ind w:left="720" w:hanging="360"/>
+      </w:pPr>
+      <w:rPr>
+        <w:rFonts w:hint="default"/>
+      </w:rPr>
+    </w:lvl>
+    <w:lvl w:ilvl="1" w:tplc="04090019" w:tentative="1">
+      <w:start w:val="1"/>
+      <w:numFmt w:val="lowerLetter"/>
+      <w:lvlText w:val="%2."/>
+      <w:lvlJc w:val="left"/>
+      <w:pPr>
+        <w:ind w:left="1440" w:hanging="360"/>
+      </w:pPr>
+    </w:lvl>
+    <w:lvl w:ilvl="2" w:tplc="0409001B" w:tentative="1">
+      <w:start w:val="1"/>
+      <w:numFmt w:val="lowerRoman"/>
+      <w:lvlText w:val="%3."/>
+      <w:lvlJc w:val="right"/>
+      <w:pPr>
+        <w:ind w:left="2160" w:hanging="180"/>
+      </w:pPr>
+    </w:lvl>
+    <w:lvl w:ilvl="3" w:tplc="0409000F" w:tentative="1">
+      <w:start w:val="1"/>
+      <w:numFmt w:val="decimal"/>
+      <w:lvlText w:val="%4."/>
+      <w:lvlJc w:val="left"/>
+      <w:pPr>
+        <w:ind w:left="2880" w:hanging="360"/>
+      </w:pPr>
+    </w:lvl>
+    <w:lvl w:ilvl="4" w:tplc="04090019" w:tentative="1">
+      <w:start w:val="1"/>
+      <w:numFmt w:val="lowerLetter"/>
+      <w:lvlText w:val="%5."/>
+      <w:lvlJc w:val="left"/>
+      <w:pPr>
+        <w:ind w:left="3600" w:hanging="360"/>
+      </w:pPr>
+    </w:lvl>
+    <w:lvl w:ilvl="5" w:tplc="0409001B" w:tentative="1">
+      <w:start w:val="1"/>
+      <w:numFmt w:val="lowerRoman"/>
+      <w:lvlText w:val="%6."/>
+      <w:lvlJc w:val="right"/>
+      <w:pPr>
+        <w:ind w:left="4320" w:hanging="180"/>
+      </w:pPr>
+    </w:lvl>
+    <w:lvl w:ilvl="6" w:tplc="0409000F" w:tentative="1">
+      <w:start w:val="1"/>
+      <w:numFmt w:val="decimal"/>
+      <w:lvlText w:val="%7."/>
+      <w:lvlJc w:val="left"/>
+      <w:pPr>
+        <w:ind w:left="5040" w:hanging="360"/>
+      </w:pPr>
+    </w:lvl>
+    <w:lvl w:ilvl="7" w:tplc="04090019" w:tentative="1">
+      <w:start w:val="1"/>
+      <w:numFmt w:val="lowerLetter"/>
+      <w:lvlText w:val="%8."/>
+      <w:lvlJc w:val="left"/>
+      <w:pPr>
+        <w:ind w:left="5760" w:hanging="360"/>
+      </w:pPr>
+    </w:lvl>
+    <w:lvl w:ilvl="8" w:tplc="0409001B" w:tentative="1">
+      <w:start w:val="1"/>
+      <w:numFmt w:val="lowerRoman"/>
+      <w:lvlText w:val="%9."/>
+      <w:lvlJc w:val="right"/>
+      <w:pPr>
+        <w:ind w:left="6480" w:hanging="180"/>
+      </w:pPr>
+    </w:lvl>
+  </w:abstractNum>
+  <w:abstractNum w:abstractNumId="3" w15:restartNumberingAfterBreak="0">
     <w:nsid w:val="349C04F7"/>
     <w:multiLevelType w:val="hybridMultilevel"/>
     <w:tmpl w:val="B99E51D0"/>
@@ -1995,7 +2909,185 @@
       </w:pPr>
     </w:lvl>
   </w:abstractNum>
-  <w:abstractNum w:abstractNumId="3" w15:restartNumberingAfterBreak="0">
+  <w:abstractNum w:abstractNumId="4" w15:restartNumberingAfterBreak="0">
+    <w:nsid w:val="494E6899"/>
+    <w:multiLevelType w:val="hybridMultilevel"/>
+    <w:tmpl w:val="0848036E"/>
+    <w:lvl w:ilvl="0" w:tplc="F514AC06">
+      <w:start w:val="1"/>
+      <w:numFmt w:val="hebrew1"/>
+      <w:lvlText w:val="%1."/>
+      <w:lvlJc w:val="left"/>
+      <w:pPr>
+        <w:ind w:left="720" w:hanging="360"/>
+      </w:pPr>
+      <w:rPr>
+        <w:rFonts w:hint="default"/>
+      </w:rPr>
+    </w:lvl>
+    <w:lvl w:ilvl="1" w:tplc="04090019" w:tentative="1">
+      <w:start w:val="1"/>
+      <w:numFmt w:val="lowerLetter"/>
+      <w:lvlText w:val="%2."/>
+      <w:lvlJc w:val="left"/>
+      <w:pPr>
+        <w:ind w:left="1440" w:hanging="360"/>
+      </w:pPr>
+    </w:lvl>
+    <w:lvl w:ilvl="2" w:tplc="0409001B" w:tentative="1">
+      <w:start w:val="1"/>
+      <w:numFmt w:val="lowerRoman"/>
+      <w:lvlText w:val="%3."/>
+      <w:lvlJc w:val="right"/>
+      <w:pPr>
+        <w:ind w:left="2160" w:hanging="180"/>
+      </w:pPr>
+    </w:lvl>
+    <w:lvl w:ilvl="3" w:tplc="0409000F" w:tentative="1">
+      <w:start w:val="1"/>
+      <w:numFmt w:val="decimal"/>
+      <w:lvlText w:val="%4."/>
+      <w:lvlJc w:val="left"/>
+      <w:pPr>
+        <w:ind w:left="2880" w:hanging="360"/>
+      </w:pPr>
+    </w:lvl>
+    <w:lvl w:ilvl="4" w:tplc="04090019" w:tentative="1">
+      <w:start w:val="1"/>
+      <w:numFmt w:val="lowerLetter"/>
+      <w:lvlText w:val="%5."/>
+      <w:lvlJc w:val="left"/>
+      <w:pPr>
+        <w:ind w:left="3600" w:hanging="360"/>
+      </w:pPr>
+    </w:lvl>
+    <w:lvl w:ilvl="5" w:tplc="0409001B" w:tentative="1">
+      <w:start w:val="1"/>
+      <w:numFmt w:val="lowerRoman"/>
+      <w:lvlText w:val="%6."/>
+      <w:lvlJc w:val="right"/>
+      <w:pPr>
+        <w:ind w:left="4320" w:hanging="180"/>
+      </w:pPr>
+    </w:lvl>
+    <w:lvl w:ilvl="6" w:tplc="0409000F" w:tentative="1">
+      <w:start w:val="1"/>
+      <w:numFmt w:val="decimal"/>
+      <w:lvlText w:val="%7."/>
+      <w:lvlJc w:val="left"/>
+      <w:pPr>
+        <w:ind w:left="5040" w:hanging="360"/>
+      </w:pPr>
+    </w:lvl>
+    <w:lvl w:ilvl="7" w:tplc="04090019" w:tentative="1">
+      <w:start w:val="1"/>
+      <w:numFmt w:val="lowerLetter"/>
+      <w:lvlText w:val="%8."/>
+      <w:lvlJc w:val="left"/>
+      <w:pPr>
+        <w:ind w:left="5760" w:hanging="360"/>
+      </w:pPr>
+    </w:lvl>
+    <w:lvl w:ilvl="8" w:tplc="0409001B" w:tentative="1">
+      <w:start w:val="1"/>
+      <w:numFmt w:val="lowerRoman"/>
+      <w:lvlText w:val="%9."/>
+      <w:lvlJc w:val="right"/>
+      <w:pPr>
+        <w:ind w:left="6480" w:hanging="180"/>
+      </w:pPr>
+    </w:lvl>
+  </w:abstractNum>
+  <w:abstractNum w:abstractNumId="5" w15:restartNumberingAfterBreak="0">
+    <w:nsid w:val="4F232CCB"/>
+    <w:multiLevelType w:val="hybridMultilevel"/>
+    <w:tmpl w:val="1C16D2B8"/>
+    <w:lvl w:ilvl="0" w:tplc="0409000F">
+      <w:start w:val="1"/>
+      <w:numFmt w:val="decimal"/>
+      <w:lvlText w:val="%1."/>
+      <w:lvlJc w:val="left"/>
+      <w:pPr>
+        <w:ind w:left="720" w:hanging="360"/>
+      </w:pPr>
+      <w:rPr>
+        <w:rFonts w:hint="default"/>
+      </w:rPr>
+    </w:lvl>
+    <w:lvl w:ilvl="1" w:tplc="04090019" w:tentative="1">
+      <w:start w:val="1"/>
+      <w:numFmt w:val="lowerLetter"/>
+      <w:lvlText w:val="%2."/>
+      <w:lvlJc w:val="left"/>
+      <w:pPr>
+        <w:ind w:left="1440" w:hanging="360"/>
+      </w:pPr>
+    </w:lvl>
+    <w:lvl w:ilvl="2" w:tplc="0409001B" w:tentative="1">
+      <w:start w:val="1"/>
+      <w:numFmt w:val="lowerRoman"/>
+      <w:lvlText w:val="%3."/>
+      <w:lvlJc w:val="right"/>
+      <w:pPr>
+        <w:ind w:left="2160" w:hanging="180"/>
+      </w:pPr>
+    </w:lvl>
+    <w:lvl w:ilvl="3" w:tplc="0409000F" w:tentative="1">
+      <w:start w:val="1"/>
+      <w:numFmt w:val="decimal"/>
+      <w:lvlText w:val="%4."/>
+      <w:lvlJc w:val="left"/>
+      <w:pPr>
+        <w:ind w:left="2880" w:hanging="360"/>
+      </w:pPr>
+    </w:lvl>
+    <w:lvl w:ilvl="4" w:tplc="04090019" w:tentative="1">
+      <w:start w:val="1"/>
+      <w:numFmt w:val="lowerLetter"/>
+      <w:lvlText w:val="%5."/>
+      <w:lvlJc w:val="left"/>
+      <w:pPr>
+        <w:ind w:left="3600" w:hanging="360"/>
+      </w:pPr>
+    </w:lvl>
+    <w:lvl w:ilvl="5" w:tplc="0409001B" w:tentative="1">
+      <w:start w:val="1"/>
+      <w:numFmt w:val="lowerRoman"/>
+      <w:lvlText w:val="%6."/>
+      <w:lvlJc w:val="right"/>
+      <w:pPr>
+        <w:ind w:left="4320" w:hanging="180"/>
+      </w:pPr>
+    </w:lvl>
+    <w:lvl w:ilvl="6" w:tplc="0409000F" w:tentative="1">
+      <w:start w:val="1"/>
+      <w:numFmt w:val="decimal"/>
+      <w:lvlText w:val="%7."/>
+      <w:lvlJc w:val="left"/>
+      <w:pPr>
+        <w:ind w:left="5040" w:hanging="360"/>
+      </w:pPr>
+    </w:lvl>
+    <w:lvl w:ilvl="7" w:tplc="04090019" w:tentative="1">
+      <w:start w:val="1"/>
+      <w:numFmt w:val="lowerLetter"/>
+      <w:lvlText w:val="%8."/>
+      <w:lvlJc w:val="left"/>
+      <w:pPr>
+        <w:ind w:left="5760" w:hanging="360"/>
+      </w:pPr>
+    </w:lvl>
+    <w:lvl w:ilvl="8" w:tplc="0409001B" w:tentative="1">
+      <w:start w:val="1"/>
+      <w:numFmt w:val="lowerRoman"/>
+      <w:lvlText w:val="%9."/>
+      <w:lvlJc w:val="right"/>
+      <w:pPr>
+        <w:ind w:left="6480" w:hanging="180"/>
+      </w:pPr>
+    </w:lvl>
+  </w:abstractNum>
+  <w:abstractNum w:abstractNumId="6" w15:restartNumberingAfterBreak="0">
     <w:nsid w:val="774D05A0"/>
     <w:multiLevelType w:val="hybridMultilevel"/>
     <w:tmpl w:val="41F0F2CC"/>
@@ -2084,7 +3176,7 @@
       </w:pPr>
     </w:lvl>
   </w:abstractNum>
-  <w:abstractNum w:abstractNumId="4" w15:restartNumberingAfterBreak="0">
+  <w:abstractNum w:abstractNumId="7" w15:restartNumberingAfterBreak="0">
     <w:nsid w:val="7C935A72"/>
     <w:multiLevelType w:val="hybridMultilevel"/>
     <w:tmpl w:val="CAE077DE"/>
@@ -2173,7 +3265,7 @@
       </w:pPr>
     </w:lvl>
   </w:abstractNum>
-  <w:abstractNum w:abstractNumId="5" w15:restartNumberingAfterBreak="0">
+  <w:abstractNum w:abstractNumId="8" w15:restartNumberingAfterBreak="0">
     <w:nsid w:val="7D905A29"/>
     <w:multiLevelType w:val="hybridMultilevel"/>
     <w:tmpl w:val="39304524"/>
@@ -2287,22 +3379,31 @@
     </w:lvl>
   </w:abstractNum>
   <w:num w:numId="1">
-    <w:abstractNumId w:val="4"/>
+    <w:abstractNumId w:val="7"/>
   </w:num>
   <w:num w:numId="2">
     <w:abstractNumId w:val="0"/>
   </w:num>
   <w:num w:numId="3">
-    <w:abstractNumId w:val="5"/>
+    <w:abstractNumId w:val="8"/>
   </w:num>
   <w:num w:numId="4">
     <w:abstractNumId w:val="1"/>
   </w:num>
   <w:num w:numId="5">
+    <w:abstractNumId w:val="6"/>
+  </w:num>
+  <w:num w:numId="6">
     <w:abstractNumId w:val="3"/>
   </w:num>
-  <w:num w:numId="6">
+  <w:num w:numId="7">
+    <w:abstractNumId w:val="5"/>
+  </w:num>
+  <w:num w:numId="8">
     <w:abstractNumId w:val="2"/>
+  </w:num>
+  <w:num w:numId="9">
+    <w:abstractNumId w:val="4"/>
   </w:num>
 </w:numbering>
 </file>
@@ -2714,7 +3815,6 @@
   <w:style w:type="character" w:default="1" w:styleId="DefaultParagraphFont">
     <w:name w:val="Default Paragraph Font"/>
     <w:uiPriority w:val="1"/>
-    <w:semiHidden/>
     <w:unhideWhenUsed/>
   </w:style>
   <w:style w:type="table" w:default="1" w:styleId="TableNormal">

</xml_diff>

<commit_message>
added probably wrong answer to 6 and started working on minimax
</commit_message>
<xml_diff>
--- a/hw2-documentation.docx
+++ b/hw2-documentation.docx
@@ -1059,7 +1059,23 @@
           <w:rFonts w:ascii="David" w:hAnsi="David" w:cs="David" w:hint="cs"/>
           <w:rtl/>
         </w:rPr>
-        <w:t xml:space="preserve">לאלגוריתם מינימקס לא לעבור על צמתים ועלים שכבר ידוע לה שלא יניבו תוצאות טובות יותר מאשר הצמתים ועלים שהיא כבר עברה אליהם. זה נעשה על ידי כך שצמתים שומרים את אצלם את המשתנים אלפא ובטא. כל צומת אשר מחפש מקסימום משווא את </w:t>
+        <w:t xml:space="preserve">לאלגוריתם </w:t>
+      </w:r>
+      <w:proofErr w:type="spellStart"/>
+      <w:r>
+        <w:rPr>
+          <w:rFonts w:ascii="David" w:hAnsi="David" w:cs="David" w:hint="cs"/>
+          <w:rtl/>
+        </w:rPr>
+        <w:t>מינימקס</w:t>
+      </w:r>
+      <w:proofErr w:type="spellEnd"/>
+      <w:r>
+        <w:rPr>
+          <w:rFonts w:ascii="David" w:hAnsi="David" w:cs="David" w:hint="cs"/>
+          <w:rtl/>
+        </w:rPr>
+        <w:t xml:space="preserve"> לא לעבור על צמתים ועלים שכבר ידוע לה שלא יניבו תוצאות טובות יותר מאשר הצמתים ועלים שהיא כבר עברה אליהם. זה נעשה על ידי כך שצמתים שומרים את אצלם את המשתנים אלפא ובטא. כל צומת אשר מחפש מקסימום משווא את </w:t>
       </w:r>
       <w:r>
         <w:rPr>
@@ -1073,7 +1089,23 @@
           <w:rFonts w:ascii="David" w:hAnsi="David" w:cs="David" w:hint="cs"/>
           <w:rtl/>
         </w:rPr>
-        <w:t xml:space="preserve"> ילדיו לבטא. אם נמצא מקסימום שהוא גדול מהבטא אז אין תעם בלהמשיך לחפש מכיוון שהורה של הצומת אשר מחפש מינימום כבר מתא תוצאה קטנה יותר ולכן לא תבצע את הפעולה אשר תביא אותה לצומת הנוכחית. </w:t>
+        <w:t xml:space="preserve"> ילדיו לבטא. אם נמצא מקסימום שהוא גדול </w:t>
+      </w:r>
+      <w:proofErr w:type="spellStart"/>
+      <w:r>
+        <w:rPr>
+          <w:rFonts w:ascii="David" w:hAnsi="David" w:cs="David" w:hint="cs"/>
+          <w:rtl/>
+        </w:rPr>
+        <w:t>מהבטא</w:t>
+      </w:r>
+      <w:proofErr w:type="spellEnd"/>
+      <w:r>
+        <w:rPr>
+          <w:rFonts w:ascii="David" w:hAnsi="David" w:cs="David" w:hint="cs"/>
+          <w:rtl/>
+        </w:rPr>
+        <w:t xml:space="preserve"> אז אין תעם בלהמשיך לחפש מכיוון שהורה של הצומת אשר מחפש מינימום כבר מתא תוצאה קטנה יותר ולכן לא תבצע את הפעולה אשר תביא אותה לצומת הנוכחית. </w:t>
       </w:r>
       <w:r>
         <w:rPr>
@@ -1139,7 +1171,23 @@
           <w:rFonts w:ascii="David" w:hAnsi="David" w:cs="David" w:hint="cs"/>
           <w:rtl/>
         </w:rPr>
-        <w:t>העץ לאחר ביצוע אלגוריתם מינימקס עם גיזום אלפא-בטא</w:t>
+        <w:t xml:space="preserve">העץ לאחר ביצוע אלגוריתם </w:t>
+      </w:r>
+      <w:proofErr w:type="spellStart"/>
+      <w:r>
+        <w:rPr>
+          <w:rFonts w:ascii="David" w:hAnsi="David" w:cs="David" w:hint="cs"/>
+          <w:rtl/>
+        </w:rPr>
+        <w:t>מינימקס</w:t>
+      </w:r>
+      <w:proofErr w:type="spellEnd"/>
+      <w:r>
+        <w:rPr>
+          <w:rFonts w:ascii="David" w:hAnsi="David" w:cs="David" w:hint="cs"/>
+          <w:rtl/>
+        </w:rPr>
+        <w:t xml:space="preserve"> עם גיזום אלפא-בטא</w:t>
       </w:r>
     </w:p>
     <w:p>
@@ -1536,7 +1584,23 @@
           <w:rFonts w:ascii="David" w:hAnsi="David" w:cs="David" w:hint="cs"/>
           <w:rtl/>
         </w:rPr>
-        <w:t xml:space="preserve">. אבל שימוש במינימקס מלא </w:t>
+        <w:t xml:space="preserve">. אבל שימוש </w:t>
+      </w:r>
+      <w:proofErr w:type="spellStart"/>
+      <w:r>
+        <w:rPr>
+          <w:rFonts w:ascii="David" w:hAnsi="David" w:cs="David" w:hint="cs"/>
+          <w:rtl/>
+        </w:rPr>
+        <w:t>במינימקס</w:t>
+      </w:r>
+      <w:proofErr w:type="spellEnd"/>
+      <w:r>
+        <w:rPr>
+          <w:rFonts w:ascii="David" w:hAnsi="David" w:cs="David" w:hint="cs"/>
+          <w:rtl/>
+        </w:rPr>
+        <w:t xml:space="preserve"> מלא </w:t>
       </w:r>
       <w:r>
         <w:rPr>
@@ -1628,15 +1692,40 @@
           <w:rFonts w:ascii="David" w:hAnsi="David" w:cs="David" w:hint="cs"/>
           <w:rtl/>
         </w:rPr>
-        <w:t>נראה דוגמה בה לפי אלגוריתם מינימקס מתקבל הפתרון האופטימלי</w:t>
-      </w:r>
-      <w:r>
-        <w:rPr>
-          <w:rFonts w:ascii="David" w:hAnsi="David" w:cs="David" w:hint="cs"/>
-          <w:rtl/>
-        </w:rPr>
-        <w:t>. בדוגמה למעתה מופיע משחק בה התועלת הטובה ביותר הינה 4 והיא מתקבלת לפי האלוגריטם</w:t>
-      </w:r>
+        <w:t xml:space="preserve">נראה דוגמה בה לפי אלגוריתם </w:t>
+      </w:r>
+      <w:proofErr w:type="spellStart"/>
+      <w:r>
+        <w:rPr>
+          <w:rFonts w:ascii="David" w:hAnsi="David" w:cs="David" w:hint="cs"/>
+          <w:rtl/>
+        </w:rPr>
+        <w:t>מינימקס</w:t>
+      </w:r>
+      <w:proofErr w:type="spellEnd"/>
+      <w:r>
+        <w:rPr>
+          <w:rFonts w:ascii="David" w:hAnsi="David" w:cs="David" w:hint="cs"/>
+          <w:rtl/>
+        </w:rPr>
+        <w:t xml:space="preserve"> מתקבל הפתרון האופטימלי</w:t>
+      </w:r>
+      <w:r>
+        <w:rPr>
+          <w:rFonts w:ascii="David" w:hAnsi="David" w:cs="David" w:hint="cs"/>
+          <w:rtl/>
+        </w:rPr>
+        <w:t xml:space="preserve">. בדוגמה למעתה מופיע משחק בה התועלת הטובה ביותר הינה 4 והיא מתקבלת לפי </w:t>
+      </w:r>
+      <w:proofErr w:type="spellStart"/>
+      <w:r>
+        <w:rPr>
+          <w:rFonts w:ascii="David" w:hAnsi="David" w:cs="David" w:hint="cs"/>
+          <w:rtl/>
+        </w:rPr>
+        <w:t>האלוגריטם</w:t>
+      </w:r>
+      <w:proofErr w:type="spellEnd"/>
       <w:r>
         <w:rPr>
           <w:rFonts w:ascii="David" w:hAnsi="David" w:cs="David" w:hint="cs"/>
@@ -1858,7 +1947,23 @@
           <w:rFonts w:ascii="David" w:hAnsi="David" w:cs="David" w:hint="cs"/>
           <w:rtl/>
         </w:rPr>
-        <w:t>נראה דוגמה בה לפי אלגוריתם מינימקס איננו מקבלים את הפתרון האופטימלי</w:t>
+        <w:t xml:space="preserve">נראה דוגמה בה לפי אלגוריתם </w:t>
+      </w:r>
+      <w:proofErr w:type="spellStart"/>
+      <w:r>
+        <w:rPr>
+          <w:rFonts w:ascii="David" w:hAnsi="David" w:cs="David" w:hint="cs"/>
+          <w:rtl/>
+        </w:rPr>
+        <w:t>מינימקס</w:t>
+      </w:r>
+      <w:proofErr w:type="spellEnd"/>
+      <w:r>
+        <w:rPr>
+          <w:rFonts w:ascii="David" w:hAnsi="David" w:cs="David" w:hint="cs"/>
+          <w:rtl/>
+        </w:rPr>
+        <w:t xml:space="preserve"> איננו מקבלים את הפתרון האופטימלי</w:t>
       </w:r>
       <w:r>
         <w:rPr>
@@ -2107,7 +2212,39 @@
           <w:rFonts w:ascii="David" w:hAnsi="David" w:cs="David" w:hint="cs"/>
           <w:rtl/>
         </w:rPr>
-        <w:t xml:space="preserve"> לפי תועלת העלים ואלגוריתם מינימקס. הפעולה של השחקן השני לא נרשמה מכיוון שהוא ינסה למקסם את התועלת למשחק לפי רעותו (לאו דווקא לפי החישוב מינימקס של השחקן הראשון) אך זה אינו משנה מכיוון שהתועלת המקסימלית אינה יסיגה לאחר הצעד של השחקן הראשון.</w:t>
+        <w:t xml:space="preserve"> לפי תועלת העלים ואלגוריתם </w:t>
+      </w:r>
+      <w:proofErr w:type="spellStart"/>
+      <w:r>
+        <w:rPr>
+          <w:rFonts w:ascii="David" w:hAnsi="David" w:cs="David" w:hint="cs"/>
+          <w:rtl/>
+        </w:rPr>
+        <w:t>מינימקס</w:t>
+      </w:r>
+      <w:proofErr w:type="spellEnd"/>
+      <w:r>
+        <w:rPr>
+          <w:rFonts w:ascii="David" w:hAnsi="David" w:cs="David" w:hint="cs"/>
+          <w:rtl/>
+        </w:rPr>
+        <w:t xml:space="preserve">. הפעולה של השחקן השני לא נרשמה מכיוון שהוא ינסה למקסם את התועלת למשחק לפי רעותו (לאו דווקא לפי החישוב </w:t>
+      </w:r>
+      <w:proofErr w:type="spellStart"/>
+      <w:r>
+        <w:rPr>
+          <w:rFonts w:ascii="David" w:hAnsi="David" w:cs="David" w:hint="cs"/>
+          <w:rtl/>
+        </w:rPr>
+        <w:t>מינימקס</w:t>
+      </w:r>
+      <w:proofErr w:type="spellEnd"/>
+      <w:r>
+        <w:rPr>
+          <w:rFonts w:ascii="David" w:hAnsi="David" w:cs="David" w:hint="cs"/>
+          <w:rtl/>
+        </w:rPr>
+        <w:t xml:space="preserve"> של השחקן הראשון) אך זה אינו משנה מכיוון שהתועלת המקסימלית אינה יסיגה לאחר הצעד של השחקן הראשון.</w:t>
       </w:r>
     </w:p>
     <w:p>
@@ -2143,8 +2280,363 @@
           <w:rFonts w:ascii="David" w:hAnsi="David" w:cs="David" w:hint="cs"/>
           <w:rtl/>
         </w:rPr>
-        <w:t>מה שקורה זה שבגלל שהיוריסטיקה מסוימת מחזירה ערך בטא כל שהו אנו לא מתסכלים על כל הילדים של תור של היריב שהוא גוזם תור סופי. (זוהי תשובה מחזיקה מקום עד תתוסף דוגמה)</w:t>
-      </w:r>
+        <w:t xml:space="preserve">מצב כזה ייתכן במקרה וישנו ערך היוריסטי שגדול או שווה לערך ניצחון אמיתי. כאשר המחשב מחשב את הפעולה האופטימלית דרך </w:t>
+      </w:r>
+      <w:proofErr w:type="spellStart"/>
+      <w:r>
+        <w:rPr>
+          <w:rFonts w:ascii="David" w:hAnsi="David" w:cs="David" w:hint="cs"/>
+          <w:rtl/>
+        </w:rPr>
+        <w:t>מינימקס</w:t>
+      </w:r>
+      <w:proofErr w:type="spellEnd"/>
+      <w:r>
+        <w:rPr>
+          <w:rFonts w:ascii="David" w:hAnsi="David" w:cs="David" w:hint="cs"/>
+          <w:rtl/>
+        </w:rPr>
+        <w:t xml:space="preserve">, נניח כי דרך פעולה שאינה מובילה לניצחון בצעד הבה קיבל ערך היוריסטי </w:t>
+      </w:r>
+      <w:r>
+        <w:rPr>
+          <w:rFonts w:ascii="David" w:hAnsi="David" w:cs="David"/>
+        </w:rPr>
+        <w:t>x</w:t>
+      </w:r>
+      <w:r>
+        <w:rPr>
+          <w:rFonts w:ascii="David" w:hAnsi="David" w:cs="David" w:hint="cs"/>
+          <w:rtl/>
+        </w:rPr>
+        <w:t xml:space="preserve">. כאשר יבדוק את הפעולה אשר מובילה לניצחון בצעד הבא יעבור דרך צומת של השחקן (צומת מינימום) ומשם יגיע לתור שלו (צומת מקסימום) וכניס את הערך של הניצחון שהינו </w:t>
+      </w:r>
+      <w:r>
+        <w:rPr>
+          <w:rFonts w:ascii="David" w:hAnsi="David" w:cs="David"/>
+        </w:rPr>
+        <w:t>y</w:t>
+      </w:r>
+      <w:r>
+        <w:rPr>
+          <w:rFonts w:ascii="David" w:hAnsi="David" w:cs="David" w:hint="cs"/>
+          <w:rtl/>
+        </w:rPr>
+        <w:t xml:space="preserve"> אשר קטן שווה ל </w:t>
+      </w:r>
+      <w:r>
+        <w:rPr>
+          <w:rFonts w:ascii="David" w:hAnsi="David" w:cs="David"/>
+        </w:rPr>
+        <w:t>x</w:t>
+      </w:r>
+      <w:r>
+        <w:rPr>
+          <w:rFonts w:ascii="David" w:hAnsi="David" w:cs="David" w:hint="cs"/>
+          <w:rtl/>
+        </w:rPr>
+        <w:t xml:space="preserve">. כאשר יחזור לתור היריב עם </w:t>
+      </w:r>
+      <w:r>
+        <w:rPr>
+          <w:rFonts w:ascii="David" w:hAnsi="David" w:cs="David"/>
+        </w:rPr>
+        <w:t>x</w:t>
+      </w:r>
+      <w:r>
+        <w:rPr>
+          <w:rFonts w:ascii="David" w:hAnsi="David" w:cs="David" w:hint="cs"/>
+          <w:rtl/>
+        </w:rPr>
+        <w:t xml:space="preserve"> באלפא </w:t>
+      </w:r>
+      <w:r>
+        <w:rPr>
+          <w:rFonts w:ascii="David" w:hAnsi="David" w:cs="David"/>
+        </w:rPr>
+        <w:t xml:space="preserve"> y</w:t>
+      </w:r>
+      <w:r>
+        <w:rPr>
+          <w:rFonts w:ascii="David" w:hAnsi="David" w:cs="David" w:hint="cs"/>
+          <w:rtl/>
+        </w:rPr>
+        <w:t xml:space="preserve"> בבטא האלגוריתם תכניס את הערך </w:t>
+      </w:r>
+      <m:oMath>
+        <m:r>
+          <w:rPr>
+            <w:rFonts w:ascii="Cambria Math" w:hAnsi="Cambria Math" w:cs="David"/>
+          </w:rPr>
+          <m:t>-∞</m:t>
+        </m:r>
+      </m:oMath>
+      <w:r>
+        <w:rPr>
+          <w:rFonts w:ascii="David" w:hAnsi="David" w:cs="David" w:hint="cs"/>
+          <w:rtl/>
+        </w:rPr>
+        <w:t xml:space="preserve"> לתוך צומת השחקן. בגלל זה המחשב לא יבחר את הצעד המוביל לניצחון בצעד הבא</w:t>
+      </w:r>
+      <w:r>
+        <w:rPr>
+          <w:rFonts w:ascii="David" w:hAnsi="David" w:cs="David" w:hint="cs"/>
+          <w:rtl/>
+        </w:rPr>
+        <w:t>.</w:t>
+      </w:r>
+    </w:p>
+    <w:p>
+      <w:pPr>
+        <w:pStyle w:val="ListParagraph"/>
+        <w:rPr>
+          <w:rFonts w:ascii="David" w:hAnsi="David" w:cs="David"/>
+          <w:rtl/>
+        </w:rPr>
+      </w:pPr>
+      <w:r>
+        <w:rPr>
+          <w:rFonts w:ascii="David" w:hAnsi="David" w:cs="David" w:hint="cs"/>
+          <w:rtl/>
+        </w:rPr>
+        <w:t xml:space="preserve">נראה דוגמה לזה בגרף למתה. המחשב מחפש את המקסימום והשקן את המינימום. הערך </w:t>
+      </w:r>
+      <w:r>
+        <w:rPr>
+          <w:rFonts w:ascii="David" w:hAnsi="David" w:cs="David"/>
+        </w:rPr>
+        <w:t>h</w:t>
+      </w:r>
+      <w:r>
+        <w:rPr>
+          <w:rFonts w:ascii="David" w:hAnsi="David" w:cs="David" w:hint="cs"/>
+          <w:rtl/>
+        </w:rPr>
+        <w:t xml:space="preserve"> מסמל את הערך היוריסטי של צומת מסוים והערך </w:t>
+      </w:r>
+      <w:r>
+        <w:rPr>
+          <w:rFonts w:ascii="David" w:hAnsi="David" w:cs="David"/>
+        </w:rPr>
+        <w:t>u</w:t>
+      </w:r>
+      <w:r>
+        <w:rPr>
+          <w:rFonts w:ascii="David" w:hAnsi="David" w:cs="David" w:hint="cs"/>
+          <w:rtl/>
+        </w:rPr>
+        <w:t xml:space="preserve"> מסמל את תועלת של מצב סופי מסוים.</w:t>
+      </w:r>
+    </w:p>
+    <w:p>
+      <w:pPr>
+        <w:pStyle w:val="ListParagraph"/>
+        <w:rPr>
+          <w:rFonts w:ascii="David" w:hAnsi="David" w:cs="David"/>
+          <w:noProof/>
+          <w:rtl/>
+        </w:rPr>
+      </w:pPr>
+    </w:p>
+    <w:p>
+      <w:pPr>
+        <w:pStyle w:val="ListParagraph"/>
+        <w:rPr>
+          <w:rFonts w:ascii="David" w:hAnsi="David" w:cs="David"/>
+          <w:noProof/>
+          <w:rtl/>
+        </w:rPr>
+      </w:pPr>
+      <w:r>
+        <w:rPr>
+          <w:rFonts w:ascii="David" w:hAnsi="David" w:cs="David"/>
+          <w:noProof/>
+        </w:rPr>
+        <w:drawing>
+          <wp:anchor distT="0" distB="0" distL="114300" distR="114300" simplePos="0" relativeHeight="251666432" behindDoc="0" locked="0" layoutInCell="1" allowOverlap="1" wp14:anchorId="2E1A5F03" wp14:editId="27AD4ED6">
+            <wp:simplePos x="0" y="0"/>
+            <wp:positionH relativeFrom="margin">
+              <wp:align>center</wp:align>
+            </wp:positionH>
+            <wp:positionV relativeFrom="paragraph">
+              <wp:posOffset>6350</wp:posOffset>
+            </wp:positionV>
+            <wp:extent cx="4239260" cy="2167255"/>
+            <wp:effectExtent l="0" t="0" r="0" b="4445"/>
+            <wp:wrapNone/>
+            <wp:docPr id="34" name="Picture 34"/>
+            <wp:cNvGraphicFramePr>
+              <a:graphicFrameLocks xmlns:a="http://schemas.openxmlformats.org/drawingml/2006/main" noChangeAspect="1"/>
+            </wp:cNvGraphicFramePr>
+            <a:graphic xmlns:a="http://schemas.openxmlformats.org/drawingml/2006/main">
+              <a:graphicData uri="http://schemas.openxmlformats.org/drawingml/2006/picture">
+                <pic:pic xmlns:pic="http://schemas.openxmlformats.org/drawingml/2006/picture">
+                  <pic:nvPicPr>
+                    <pic:cNvPr id="0" name="Picture 2"/>
+                    <pic:cNvPicPr>
+                      <a:picLocks noChangeAspect="1" noChangeArrowheads="1"/>
+                    </pic:cNvPicPr>
+                  </pic:nvPicPr>
+                  <pic:blipFill>
+                    <a:blip r:embed="rId14" cstate="print">
+                      <a:extLst>
+                        <a:ext uri="{28A0092B-C50C-407E-A947-70E740481C1C}">
+                          <a14:useLocalDpi xmlns:a14="http://schemas.microsoft.com/office/drawing/2010/main" val="0"/>
+                        </a:ext>
+                      </a:extLst>
+                    </a:blip>
+                    <a:srcRect/>
+                    <a:stretch>
+                      <a:fillRect/>
+                    </a:stretch>
+                  </pic:blipFill>
+                  <pic:spPr bwMode="auto">
+                    <a:xfrm>
+                      <a:off x="0" y="0"/>
+                      <a:ext cx="4239260" cy="2167255"/>
+                    </a:xfrm>
+                    <a:prstGeom prst="rect">
+                      <a:avLst/>
+                    </a:prstGeom>
+                    <a:noFill/>
+                  </pic:spPr>
+                </pic:pic>
+              </a:graphicData>
+            </a:graphic>
+          </wp:anchor>
+        </w:drawing>
+      </w:r>
+    </w:p>
+    <w:p>
+      <w:pPr>
+        <w:pStyle w:val="ListParagraph"/>
+        <w:rPr>
+          <w:rFonts w:ascii="David" w:hAnsi="David" w:cs="David"/>
+          <w:noProof/>
+          <w:rtl/>
+        </w:rPr>
+      </w:pPr>
+    </w:p>
+    <w:p>
+      <w:pPr>
+        <w:pStyle w:val="ListParagraph"/>
+        <w:rPr>
+          <w:rFonts w:ascii="David" w:hAnsi="David" w:cs="David"/>
+          <w:noProof/>
+          <w:rtl/>
+        </w:rPr>
+      </w:pPr>
+    </w:p>
+    <w:p>
+      <w:pPr>
+        <w:pStyle w:val="ListParagraph"/>
+        <w:rPr>
+          <w:rFonts w:ascii="David" w:hAnsi="David" w:cs="David"/>
+          <w:noProof/>
+          <w:rtl/>
+        </w:rPr>
+      </w:pPr>
+    </w:p>
+    <w:p>
+      <w:pPr>
+        <w:pStyle w:val="ListParagraph"/>
+        <w:rPr>
+          <w:rFonts w:ascii="David" w:hAnsi="David" w:cs="David"/>
+          <w:noProof/>
+          <w:rtl/>
+        </w:rPr>
+      </w:pPr>
+    </w:p>
+    <w:p>
+      <w:pPr>
+        <w:pStyle w:val="ListParagraph"/>
+        <w:rPr>
+          <w:rFonts w:ascii="David" w:hAnsi="David" w:cs="David"/>
+          <w:noProof/>
+          <w:rtl/>
+        </w:rPr>
+      </w:pPr>
+    </w:p>
+    <w:p>
+      <w:pPr>
+        <w:pStyle w:val="ListParagraph"/>
+        <w:rPr>
+          <w:rFonts w:ascii="David" w:hAnsi="David" w:cs="David"/>
+        </w:rPr>
+      </w:pPr>
+    </w:p>
+    <w:p>
+      <w:pPr>
+        <w:pStyle w:val="ListParagraph"/>
+        <w:rPr>
+          <w:rFonts w:ascii="David" w:hAnsi="David" w:cs="David"/>
+        </w:rPr>
+      </w:pPr>
+    </w:p>
+    <w:p>
+      <w:pPr>
+        <w:pStyle w:val="ListParagraph"/>
+        <w:rPr>
+          <w:rFonts w:ascii="David" w:hAnsi="David" w:cs="David"/>
+        </w:rPr>
+      </w:pPr>
+    </w:p>
+    <w:p>
+      <w:pPr>
+        <w:pStyle w:val="ListParagraph"/>
+        <w:rPr>
+          <w:rFonts w:ascii="David" w:hAnsi="David" w:cs="David"/>
+        </w:rPr>
+      </w:pPr>
+    </w:p>
+    <w:p>
+      <w:pPr>
+        <w:pStyle w:val="ListParagraph"/>
+        <w:rPr>
+          <w:rFonts w:ascii="David" w:hAnsi="David" w:cs="David"/>
+        </w:rPr>
+      </w:pPr>
+    </w:p>
+    <w:p>
+      <w:pPr>
+        <w:pStyle w:val="ListParagraph"/>
+        <w:rPr>
+          <w:rFonts w:ascii="David" w:hAnsi="David" w:cs="David"/>
+        </w:rPr>
+      </w:pPr>
+    </w:p>
+    <w:p>
+      <w:pPr>
+        <w:pStyle w:val="ListParagraph"/>
+        <w:rPr>
+          <w:rFonts w:ascii="David" w:hAnsi="David" w:cs="David"/>
+        </w:rPr>
+      </w:pPr>
+    </w:p>
+    <w:p>
+      <w:pPr>
+        <w:pStyle w:val="ListParagraph"/>
+        <w:rPr>
+          <w:rFonts w:ascii="David" w:hAnsi="David" w:cs="David"/>
+        </w:rPr>
+      </w:pPr>
+    </w:p>
+    <w:p>
+      <w:pPr>
+        <w:pStyle w:val="ListParagraph"/>
+        <w:rPr>
+          <w:rFonts w:ascii="David" w:hAnsi="David" w:cs="David"/>
+        </w:rPr>
+      </w:pPr>
+    </w:p>
+    <w:p>
+      <w:pPr>
+        <w:pStyle w:val="ListParagraph"/>
+        <w:rPr>
+          <w:rFonts w:ascii="David" w:hAnsi="David" w:cs="David" w:hint="cs"/>
+          <w:rtl/>
+        </w:rPr>
+      </w:pPr>
     </w:p>
     <w:p>
       <w:pPr>
@@ -2163,7 +2655,23 @@
           <w:rFonts w:ascii="David" w:hAnsi="David" w:cs="David" w:hint="cs"/>
           <w:rtl/>
         </w:rPr>
-        <w:t>יש להשלים</w:t>
+        <w:t xml:space="preserve">על מנת למנוע את זה צריך לשים באלפא בטא דגש על ערכי תועלת ולעלות אותם מעל ערכי </w:t>
+      </w:r>
+      <w:proofErr w:type="spellStart"/>
+      <w:r>
+        <w:rPr>
+          <w:rFonts w:ascii="David" w:hAnsi="David" w:cs="David" w:hint="cs"/>
+          <w:rtl/>
+        </w:rPr>
+        <w:t>היוריסטים</w:t>
+      </w:r>
+      <w:proofErr w:type="spellEnd"/>
+      <w:r>
+        <w:rPr>
+          <w:rFonts w:ascii="David" w:hAnsi="David" w:cs="David" w:hint="cs"/>
+          <w:rtl/>
+        </w:rPr>
+        <w:t>.</w:t>
       </w:r>
     </w:p>
     <w:p>
@@ -2209,12 +2717,14 @@
         </w:rPr>
         <w:t xml:space="preserve">לפי אלגוריתם </w:t>
       </w:r>
+      <w:proofErr w:type="spellStart"/>
       <w:r>
         <w:rPr>
           <w:rFonts w:ascii="David" w:hAnsi="David" w:cs="David"/>
         </w:rPr>
         <w:t>Expectimax</w:t>
       </w:r>
+      <w:proofErr w:type="spellEnd"/>
       <w:r>
         <w:rPr>
           <w:rFonts w:ascii="David" w:hAnsi="David" w:cs="David" w:hint="cs"/>
@@ -2282,6 +2792,7 @@
         </w:rPr>
         <w:t xml:space="preserve"> מכיוון שהיא מובילה לצומת בעל ערך </w:t>
       </w:r>
+      <w:proofErr w:type="spellStart"/>
       <w:r>
         <w:rPr>
           <w:rFonts w:ascii="David" w:hAnsi="David" w:cs="David" w:hint="cs"/>
@@ -2294,6 +2805,7 @@
         </w:rPr>
         <w:t>xpectimax</w:t>
       </w:r>
+      <w:proofErr w:type="spellEnd"/>
       <w:r>
         <w:rPr>
           <w:rFonts w:ascii="David" w:hAnsi="David" w:cs="David" w:hint="cs"/>
@@ -2316,7 +2828,7 @@
           <w:noProof/>
         </w:rPr>
         <w:drawing>
-          <wp:anchor distT="0" distB="0" distL="114300" distR="114300" simplePos="0" relativeHeight="251665408" behindDoc="0" locked="0" layoutInCell="1" allowOverlap="1" wp14:anchorId="45AB9049" wp14:editId="2917845C">
+          <wp:anchor distT="0" distB="0" distL="114300" distR="114300" simplePos="0" relativeHeight="251665408" behindDoc="0" locked="0" layoutInCell="1" allowOverlap="1" wp14:anchorId="45AB9049" wp14:editId="19ECFE0C">
             <wp:simplePos x="0" y="0"/>
             <wp:positionH relativeFrom="column">
               <wp:posOffset>142240</wp:posOffset>
@@ -2341,7 +2853,7 @@
                     </pic:cNvPicPr>
                   </pic:nvPicPr>
                   <pic:blipFill>
-                    <a:blip r:embed="rId14" cstate="print">
+                    <a:blip r:embed="rId15" cstate="print">
                       <a:extLst>
                         <a:ext uri="{28A0092B-C50C-407E-A947-70E740481C1C}">
                           <a14:useLocalDpi xmlns:a14="http://schemas.microsoft.com/office/drawing/2010/main" val="0"/>
@@ -2507,13 +3019,6 @@
           <w:rtl/>
         </w:rPr>
       </w:pPr>
-      <w:r>
-        <w:rPr>
-          <w:rFonts w:ascii="David" w:hAnsi="David" w:cs="David" w:hint="cs"/>
-          <w:rtl/>
-        </w:rPr>
-        <w:t xml:space="preserve">התשובה היא לא, צריך להראות דוגמה בה אנו גוזמים ענף שאין לנו דרך לדעת שאנחנו נלך אליו בגלל ההסצברות </w:t>
-      </w:r>
     </w:p>
     <w:sectPr>
       <w:pgSz w:w="11906" w:h="16838"/>

</xml_diff>